<commit_message>
Add Fibonacci.py to implement Fibonacci sequence calculation
</commit_message>
<xml_diff>
--- a/Curso Programación/Curso.docx
+++ b/Curso Programación/Curso.docx
@@ -356,6 +356,82 @@
     </w:p>
     <w:p>
       <w:pPr>
+        <w:jc w:val="both"/>
+        <w:rPr>
+          <w:lang w:val="es-ES"/>
+        </w:rPr>
+      </w:pPr>
+      <w:r>
+        <w:rPr>
+          <w:lang w:val="es-ES"/>
+        </w:rPr>
+        <w:t>Pensemos en otro ejemplo: si queremos saber el valor en una posición cualquiera de la sucesión de Fibonacci, ¿cómo lo calcularíamos? Sabemos que esta sucesión se define como la suma de los dos valores anteriores y que empieza con 0 y 1. A partir de esa definición, podemos obtener cualquier valor de la secuencia siguiendo ese patrón.</w:t>
+      </w:r>
+      <w:r>
+        <w:rPr>
+          <w:lang w:val="es-ES"/>
+        </w:rPr>
+        <w:t xml:space="preserve"> A continuación, te dejo el código por si lo quieres analizar:</w:t>
+      </w:r>
+    </w:p>
+    <w:p>
+      <w:pPr>
+        <w:jc w:val="both"/>
+        <w:rPr>
+          <w:lang w:val="es-ES"/>
+        </w:rPr>
+      </w:pPr>
+    </w:p>
+    <w:p>
+      <w:pPr>
+        <w:jc w:val="center"/>
+        <w:rPr>
+          <w:lang w:val="es-ES"/>
+        </w:rPr>
+      </w:pPr>
+      <w:r>
+        <w:rPr>
+          <w:lang w:val="es-ES"/>
+        </w:rPr>
+        <w:drawing>
+          <wp:inline distT="0" distB="0" distL="0" distR="0" wp14:anchorId="55E5AC82" wp14:editId="41FAB79A">
+            <wp:extent cx="3505199" cy="1335034"/>
+            <wp:effectExtent l="0" t="0" r="0" b="0"/>
+            <wp:docPr id="1682034262" name="Picture 1" descr="A computer screen with text and numbers&#10;&#10;AI-generated content may be incorrect."/>
+            <wp:cNvGraphicFramePr>
+              <a:graphicFrameLocks xmlns:a="http://schemas.openxmlformats.org/drawingml/2006/main" noChangeAspect="1"/>
+            </wp:cNvGraphicFramePr>
+            <a:graphic xmlns:a="http://schemas.openxmlformats.org/drawingml/2006/main">
+              <a:graphicData uri="http://schemas.openxmlformats.org/drawingml/2006/picture">
+                <pic:pic xmlns:pic="http://schemas.openxmlformats.org/drawingml/2006/picture">
+                  <pic:nvPicPr>
+                    <pic:cNvPr id="1682034262" name="Picture 1" descr="A computer screen with text and numbers&#10;&#10;AI-generated content may be incorrect."/>
+                    <pic:cNvPicPr/>
+                  </pic:nvPicPr>
+                  <pic:blipFill>
+                    <a:blip r:embed="rId6"/>
+                    <a:stretch>
+                      <a:fillRect/>
+                    </a:stretch>
+                  </pic:blipFill>
+                  <pic:spPr>
+                    <a:xfrm>
+                      <a:off x="0" y="0"/>
+                      <a:ext cx="3528939" cy="1344076"/>
+                    </a:xfrm>
+                    <a:prstGeom prst="rect">
+                      <a:avLst/>
+                    </a:prstGeom>
+                  </pic:spPr>
+                </pic:pic>
+              </a:graphicData>
+            </a:graphic>
+          </wp:inline>
+        </w:drawing>
+      </w:r>
+    </w:p>
+    <w:p>
+      <w:pPr>
         <w:pStyle w:val="Heading3"/>
         <w:rPr>
           <w:lang w:val="es-ES"/>
@@ -365,6 +441,7 @@
         <w:rPr>
           <w:lang w:val="es-ES"/>
         </w:rPr>
+        <w:lastRenderedPageBreak/>
         <w:t>Introducción a diagramas de flujo</w:t>
       </w:r>
     </w:p>

</xml_diff>

<commit_message>
Add basic programming exercises: Par/Impar, Fibonacci, and Factorial
- Implemented a program to check if a number is even or odd.
- Created a Fibonacci sequence generator that returns the nth Fibonacci number.
- Developed a factorial calculator that handles negative inputs and computes the factorial for non-negative integers.
</commit_message>
<xml_diff>
--- a/Curso Programación/Curso.docx
+++ b/Curso Programación/Curso.docx
@@ -106,7 +106,53 @@
         <w:rPr>
           <w:lang w:val="es-ES"/>
         </w:rPr>
-        <w:t>Eso sí, la práctica es fundamental. Igual que sucede cuando aprendes un idioma o entrenas en el gimnasio: si dejas de practicar, la habilidad se oxida. Por eso, a lo largo del curso te propondré ejercicios y retos que mantendrán tu mente en forma y harán que tu progreso sea real y duradero. En cada módulo habrá tanto ejemplos guiados como ejercicios propuestos. No hará falta que escribas código para resolverlos, aunque si ya conoces algún lenguaje de programación, también encontrarás las soluciones en Python para que puedas practicarlas de forma opcional</w:t>
+        <w:t xml:space="preserve">Eso sí, la práctica es fundamental. Igual que sucede cuando aprendes un idioma o entrenas en el gimnasio: si dejas de practicar, la habilidad se oxida. Por eso, a lo largo del curso te propondré ejercicios y retos que mantendrán tu mente en forma y harán que tu progreso sea real y duradero. En cada módulo habrá tanto ejemplos guiados como ejercicios propuestos. No hará falta que escribas código para resolverlos, aunque si ya conoces algún lenguaje de programación, también encontrarás las soluciones en Python </w:t>
+      </w:r>
+      <w:r>
+        <w:rPr>
+          <w:lang w:val="es-ES"/>
+        </w:rPr>
+        <w:t xml:space="preserve">en el </w:t>
+      </w:r>
+      <w:hyperlink r:id="rId4" w:history="1">
+        <w:r>
+          <w:rPr>
+            <w:rStyle w:val="Hyperlink"/>
+            <w:lang w:val="es-ES"/>
+          </w:rPr>
+          <w:t>GitHub</w:t>
+        </w:r>
+      </w:hyperlink>
+      <w:r>
+        <w:rPr>
+          <w:lang w:val="es-ES"/>
+        </w:rPr>
+        <w:t xml:space="preserve"> oficial del curso </w:t>
+      </w:r>
+      <w:r>
+        <w:rPr>
+          <w:lang w:val="es-ES"/>
+        </w:rPr>
+        <w:t>para que puedas practicarlas de forma opcional</w:t>
+      </w:r>
+      <w:r>
+        <w:rPr>
+          <w:lang w:val="es-ES"/>
+        </w:rPr>
+        <w:t>.</w:t>
+      </w:r>
+    </w:p>
+    <w:p>
+      <w:pPr>
+        <w:rPr>
+          <w:lang w:val="es-ES"/>
+        </w:rPr>
+      </w:pPr>
+      <w:r>
+        <w:rPr>
+          <w:lang w:val="es-ES"/>
+        </w:rPr>
+        <w:br w:type="page"/>
       </w:r>
     </w:p>
     <w:p>
@@ -126,6 +172,7 @@
           <w:color w:val="auto"/>
           <w:lang w:val="es-ES"/>
         </w:rPr>
+        <w:lastRenderedPageBreak/>
         <w:t>MÓDULO 1: PENSAMIENTO ALGORÍTMICO</w:t>
       </w:r>
     </w:p>
@@ -193,14 +240,7 @@
         <w:rPr>
           <w:lang w:val="es-ES"/>
         </w:rPr>
-        <w:t xml:space="preserve">Un ejemplo más técnico: para saber si un número es par o impar, primero necesitamos conocer el </w:t>
-      </w:r>
-      <w:r>
-        <w:rPr>
-          <w:lang w:val="es-ES"/>
-        </w:rPr>
-        <w:lastRenderedPageBreak/>
-        <w:t>número. Sería absurdo intentar comprobarlo antes de tener ese dato, ¿verdad?</w:t>
+        <w:t>Un ejemplo más técnico: para saber si un número es par o impar, primero necesitamos conocer el número. Sería absurdo intentar comprobarlo antes de tener ese dato, ¿verdad?</w:t>
       </w:r>
       <w:r>
         <w:rPr>
@@ -231,6 +271,7 @@
       </w:pPr>
       <w:r>
         <w:rPr>
+          <w:noProof/>
           <w:lang w:val="es-ES"/>
         </w:rPr>
         <w:drawing>
@@ -280,20 +321,19 @@
     </w:p>
     <w:p>
       <w:pPr>
-        <w:rPr>
-          <w:rFonts w:eastAsiaTheme="majorEastAsia" w:cstheme="majorBidi"/>
-          <w:color w:val="0F4761" w:themeColor="accent1" w:themeShade="BF"/>
-          <w:sz w:val="28"/>
-          <w:szCs w:val="28"/>
-          <w:lang w:val="es-ES"/>
-        </w:rPr>
-      </w:pPr>
-      <w:r>
-        <w:rPr>
-          <w:rFonts w:eastAsiaTheme="majorEastAsia" w:cstheme="majorBidi"/>
-          <w:color w:val="0F4761" w:themeColor="accent1" w:themeShade="BF"/>
-          <w:sz w:val="28"/>
-          <w:szCs w:val="28"/>
+        <w:pStyle w:val="Heading3"/>
+        <w:rPr>
+          <w:b/>
+          <w:bCs/>
+          <w:color w:val="auto"/>
+          <w:lang w:val="es-ES"/>
+        </w:rPr>
+      </w:pPr>
+      <w:r>
+        <w:rPr>
+          <w:b/>
+          <w:bCs/>
+          <w:color w:val="auto"/>
           <w:lang w:val="es-ES"/>
         </w:rPr>
         <w:t>Concepto de algoritmo</w:t>
@@ -301,17 +341,6 @@
     </w:p>
     <w:p>
       <w:pPr>
-        <w:rPr>
-          <w:rFonts w:eastAsiaTheme="majorEastAsia" w:cstheme="majorBidi"/>
-          <w:color w:val="0F4761" w:themeColor="accent1" w:themeShade="BF"/>
-          <w:sz w:val="28"/>
-          <w:szCs w:val="28"/>
-          <w:lang w:val="es-ES"/>
-        </w:rPr>
-      </w:pPr>
-    </w:p>
-    <w:p>
-      <w:pPr>
         <w:jc w:val="both"/>
         <w:rPr>
           <w:lang w:val="es-ES"/>
@@ -343,29 +372,54 @@
         <w:rPr>
           <w:lang w:val="es-ES"/>
         </w:rPr>
-        <w:t>Los algoritmos sirven para indicarle al ordenador la secuencia exacta de instrucciones que debe seguir. A diferencia de los humanos, que podemos deducir cosas por contexto (por ejemplo, entender que ‘coge la taza’ implica buscarla en la mesa si no está en la mano), el ordenador no lo hará. Por eso es fundamental explicarle cada paso de forma clara y precisa.</w:t>
-      </w:r>
-    </w:p>
-    <w:p>
-      <w:pPr>
-        <w:jc w:val="both"/>
-        <w:rPr>
-          <w:lang w:val="es-ES"/>
-        </w:rPr>
-      </w:pPr>
-    </w:p>
-    <w:p>
-      <w:pPr>
-        <w:jc w:val="both"/>
-        <w:rPr>
-          <w:lang w:val="es-ES"/>
-        </w:rPr>
-      </w:pPr>
-      <w:r>
-        <w:rPr>
-          <w:lang w:val="es-ES"/>
-        </w:rPr>
-        <w:t>Pensemos en otro ejemplo: si queremos saber el valor en una posición cualquiera de la sucesión de Fibonacci, ¿cómo lo calcularíamos? Sabemos que esta sucesión se define como la suma de los dos valores anteriores y que empieza con 0 y 1. A partir de esa definición, podemos obtener cualquier valor de la secuencia siguiendo ese patrón.</w:t>
+        <w:t xml:space="preserve">Los algoritmos sirven para indicarle al ordenador la secuencia exacta de instrucciones que debe seguir. A diferencia de los humanos, que podemos deducir cosas por contexto (por ejemplo, entender que ‘coge la taza’ implica buscarla en la mesa si </w:t>
+      </w:r>
+      <w:r>
+        <w:rPr>
+          <w:lang w:val="es-ES"/>
+        </w:rPr>
+        <w:t xml:space="preserve">está en la mesa </w:t>
+      </w:r>
+      <w:r>
+        <w:rPr>
+          <w:lang w:val="es-ES"/>
+        </w:rPr>
+        <w:t>y tenemos que ir a por ella</w:t>
+      </w:r>
+      <w:r>
+        <w:rPr>
+          <w:lang w:val="es-ES"/>
+        </w:rPr>
+        <w:t>), el ordenador no lo hará. Por eso es fundamental explicarle cada paso de forma clara y precisa.</w:t>
+      </w:r>
+    </w:p>
+    <w:p>
+      <w:pPr>
+        <w:jc w:val="both"/>
+        <w:rPr>
+          <w:lang w:val="es-ES"/>
+        </w:rPr>
+      </w:pPr>
+    </w:p>
+    <w:p>
+      <w:pPr>
+        <w:jc w:val="both"/>
+        <w:rPr>
+          <w:lang w:val="es-ES"/>
+        </w:rPr>
+      </w:pPr>
+      <w:r>
+        <w:rPr>
+          <w:lang w:val="es-ES"/>
+        </w:rPr>
+        <w:t xml:space="preserve">Pensemos en otro ejemplo: si queremos saber el valor en una posición cualquiera de la sucesión de Fibonacci, ¿cómo lo calcularíamos? Sabemos que esta sucesión se define como la suma de los dos valores anteriores y que empieza con 0 y 1. A partir de esa definición, </w:t>
+      </w:r>
+      <w:r>
+        <w:rPr>
+          <w:lang w:val="es-ES"/>
+        </w:rPr>
+        <w:lastRenderedPageBreak/>
+        <w:t>podemos obtener cualquier valor de la secuencia siguiendo ese patrón.</w:t>
       </w:r>
       <w:r>
         <w:rPr>
@@ -391,6 +445,7 @@
       </w:pPr>
       <w:r>
         <w:rPr>
+          <w:noProof/>
           <w:lang w:val="es-ES"/>
         </w:rPr>
         <w:drawing>
@@ -432,32 +487,239 @@
     </w:p>
     <w:p>
       <w:pPr>
+        <w:rPr>
+          <w:lang w:val="es-ES"/>
+        </w:rPr>
+      </w:pPr>
+    </w:p>
+    <w:p>
+      <w:pPr>
+        <w:jc w:val="both"/>
+        <w:rPr>
+          <w:lang w:val="es-ES"/>
+        </w:rPr>
+      </w:pPr>
+      <w:r>
+        <w:rPr>
+          <w:lang w:val="es-ES"/>
+        </w:rPr>
+        <w:t>En el ejemplo anterior, se ha definido la secuencia de Fibonacci por separado del resto del código. No te preocupes por entenderlo a fondo ahora: más adelante veremos cómo empaquetar estas instrucciones en algo llamado función, que nos permitirá reutilizar el mismo algoritmo sin tener que escribirlo cada vez. En este ejemplo de Fibonacci hemos escrito las instrucciones paso a paso, pero pronto aprenderás una forma más elegante y reutilizable de hacerlo.</w:t>
+      </w:r>
+    </w:p>
+    <w:p>
+      <w:pPr>
         <w:pStyle w:val="Heading3"/>
         <w:rPr>
-          <w:lang w:val="es-ES"/>
-        </w:rPr>
-      </w:pPr>
-      <w:r>
-        <w:rPr>
+          <w:b/>
+          <w:bCs/>
+          <w:color w:val="auto"/>
+          <w:lang w:val="es-ES"/>
+        </w:rPr>
+      </w:pPr>
+      <w:r>
+        <w:rPr>
+          <w:b/>
+          <w:bCs/>
+          <w:color w:val="auto"/>
+          <w:lang w:val="es-ES"/>
+        </w:rPr>
+        <w:t>Introducción a diagramas de flujo</w:t>
+      </w:r>
+    </w:p>
+    <w:p>
+      <w:pPr>
+        <w:jc w:val="both"/>
+        <w:rPr>
+          <w:lang w:val="es-ES"/>
+        </w:rPr>
+      </w:pPr>
+      <w:r>
+        <w:rPr>
+          <w:lang w:val="es-ES"/>
+        </w:rPr>
+        <w:t>¿Cómo podemos diseñar dichos algoritmos? Una de las herramientas más útiles son los diagramas de flujo. Estos diagramas nos permiten visualizar de manera clara todas las posibles rutas y decisiones que puede tomar nuestro programa, lo que facilita entender y planificar la lógica antes de escribir una sola línea de código.</w:t>
+      </w:r>
+    </w:p>
+    <w:p>
+      <w:pPr>
+        <w:jc w:val="both"/>
+        <w:rPr>
+          <w:lang w:val="es-ES"/>
+        </w:rPr>
+      </w:pPr>
+    </w:p>
+    <w:p>
+      <w:pPr>
+        <w:jc w:val="both"/>
+        <w:rPr>
+          <w:lang w:val="es-ES"/>
+        </w:rPr>
+      </w:pPr>
+      <w:r>
+        <w:rPr>
+          <w:lang w:val="es-ES"/>
+        </w:rPr>
+        <w:t>Para estructurar un diagrama de flujo debemos pensar primero en el objetivo del algoritmo y luego desglosar las acciones en pasos simples y lógicos. Todo diagrama empieza con un símbolo de inicio y termina con un símbolo de fin, conectados por flechas que indican el orden de ejecución. Cada acción concreta, como 'sumar dos números', se representa con un rectángulo, mientras que las decisiones o bifurcaciones, como '¿es el número par?', se muestran en un rombo que permite distintas rutas según la respuesta. La clave está en que cada paso sea claro y que el flujo siempre avance de manera lógica y sin ambigüedades. Antes de programar, este esquema te ayuda a detectar errores y a asegurarte de que tu solución tiene sentido.</w:t>
+      </w:r>
+    </w:p>
+    <w:p>
+      <w:pPr>
+        <w:jc w:val="both"/>
+        <w:rPr>
+          <w:lang w:val="es-ES"/>
+        </w:rPr>
+      </w:pPr>
+    </w:p>
+    <w:p>
+      <w:pPr>
+        <w:jc w:val="both"/>
+        <w:rPr>
+          <w:lang w:val="es-ES"/>
+        </w:rPr>
+      </w:pPr>
+      <w:r>
+        <w:rPr>
+          <w:lang w:val="es-ES"/>
+        </w:rPr>
+        <w:t>Veamos un ejemplo sencillo de cómo estructurar un diagrama de flujo usando el caso de los números pares e impares. Primero, pedimos al usuario que introduzca un valor numérico. Luego, calculamos el resto de dividir ese número entre 2. A continuación, comprobamos: si el resto es igual a 0, el número es par; en caso contrario, es impar. Este flujo se puede representar fácilmente en un diagrama con un inicio, una entrada de datos, un proceso de cálculo, una decisión y, finalmente, dos posibles salidas.</w:t>
+      </w:r>
+      <w:r>
+        <w:rPr>
+          <w:lang w:val="es-ES"/>
+        </w:rPr>
+        <w:t xml:space="preserve"> </w:t>
+      </w:r>
+    </w:p>
+    <w:p>
+      <w:pPr>
+        <w:jc w:val="center"/>
+        <w:rPr>
+          <w:lang w:val="es-ES"/>
+        </w:rPr>
+      </w:pPr>
+      <w:r>
+        <w:rPr>
+          <w:noProof/>
           <w:lang w:val="es-ES"/>
         </w:rPr>
         <w:lastRenderedPageBreak/>
-        <w:t>Introducción a diagramas de flujo</w:t>
-      </w:r>
+        <w:drawing>
+          <wp:inline distT="0" distB="0" distL="0" distR="0" wp14:anchorId="167A22AD" wp14:editId="669110BA">
+            <wp:extent cx="1790700" cy="2430979"/>
+            <wp:effectExtent l="0" t="0" r="0" b="0"/>
+            <wp:docPr id="1623216559" name="Picture 1" descr="A diagram of a flowchart&#10;&#10;AI-generated content may be incorrect."/>
+            <wp:cNvGraphicFramePr>
+              <a:graphicFrameLocks xmlns:a="http://schemas.openxmlformats.org/drawingml/2006/main" noChangeAspect="1"/>
+            </wp:cNvGraphicFramePr>
+            <a:graphic xmlns:a="http://schemas.openxmlformats.org/drawingml/2006/main">
+              <a:graphicData uri="http://schemas.openxmlformats.org/drawingml/2006/picture">
+                <pic:pic xmlns:pic="http://schemas.openxmlformats.org/drawingml/2006/picture">
+                  <pic:nvPicPr>
+                    <pic:cNvPr id="1623216559" name="Picture 1" descr="A diagram of a flowchart&#10;&#10;AI-generated content may be incorrect."/>
+                    <pic:cNvPicPr/>
+                  </pic:nvPicPr>
+                  <pic:blipFill>
+                    <a:blip r:embed="rId7">
+                      <a:extLst>
+                        <a:ext uri="{28A0092B-C50C-407E-A947-70E740481C1C}">
+                          <a14:useLocalDpi xmlns:a14="http://schemas.microsoft.com/office/drawing/2010/main" val="0"/>
+                        </a:ext>
+                      </a:extLst>
+                    </a:blip>
+                    <a:stretch>
+                      <a:fillRect/>
+                    </a:stretch>
+                  </pic:blipFill>
+                  <pic:spPr>
+                    <a:xfrm>
+                      <a:off x="0" y="0"/>
+                      <a:ext cx="1800760" cy="2444636"/>
+                    </a:xfrm>
+                    <a:prstGeom prst="rect">
+                      <a:avLst/>
+                    </a:prstGeom>
+                  </pic:spPr>
+                </pic:pic>
+              </a:graphicData>
+            </a:graphic>
+          </wp:inline>
+        </w:drawing>
+      </w:r>
+    </w:p>
+    <w:p>
+      <w:pPr>
+        <w:jc w:val="both"/>
+        <w:rPr>
+          <w:lang w:val="es-ES"/>
+        </w:rPr>
+      </w:pPr>
+    </w:p>
+    <w:p>
+      <w:pPr>
+        <w:jc w:val="both"/>
+        <w:rPr>
+          <w:lang w:val="es-ES"/>
+        </w:rPr>
+      </w:pPr>
     </w:p>
     <w:p>
       <w:pPr>
         <w:pStyle w:val="Heading3"/>
         <w:rPr>
-          <w:lang w:val="es-ES"/>
-        </w:rPr>
-      </w:pPr>
-      <w:r>
-        <w:rPr>
-          <w:lang w:val="es-ES"/>
-        </w:rPr>
-        <w:t>Ejercicios: Diseñar algoritmos para tareas del día a día</w:t>
-      </w:r>
+          <w:b/>
+          <w:bCs/>
+          <w:color w:val="auto"/>
+          <w:lang w:val="es-ES"/>
+        </w:rPr>
+      </w:pPr>
+      <w:r>
+        <w:rPr>
+          <w:b/>
+          <w:bCs/>
+          <w:color w:val="auto"/>
+          <w:lang w:val="es-ES"/>
+        </w:rPr>
+        <w:t xml:space="preserve">Ejercicios: Diseñar algoritmos para </w:t>
+      </w:r>
+      <w:r>
+        <w:rPr>
+          <w:b/>
+          <w:bCs/>
+          <w:color w:val="auto"/>
+          <w:lang w:val="es-ES"/>
+        </w:rPr>
+        <w:t>calcular el factorial</w:t>
+      </w:r>
+    </w:p>
+    <w:p>
+      <w:pPr>
+        <w:jc w:val="both"/>
+        <w:rPr>
+          <w:lang w:val="es-ES"/>
+        </w:rPr>
+      </w:pPr>
+    </w:p>
+    <w:p>
+      <w:pPr>
+        <w:jc w:val="both"/>
+        <w:rPr>
+          <w:lang w:val="es-ES"/>
+        </w:rPr>
+      </w:pPr>
+      <w:r>
+        <w:rPr>
+          <w:lang w:val="es-ES"/>
+        </w:rPr>
+        <w:t>Para finalizar este módulo, vas a diseñar un diagrama de flujo que calcule el factorial de un número. Recuerda que el factorial de un número  se obtiene multiplicando todos los números enteros positivos desde 1 hasta . Por ejemplo, el factorial de 5 es . El objetivo del ejercicio es que aprendas a descomponer el problema en pasos claros: primero pediremos al usuario un número, después inicializaremos un resultado en 1 y, finalmente, lo iremos multiplicando sucesivamente por cada número hasta llegar al valor introducido. Una vez lo tengas representado en tu diagrama, podrás comprobar lo poderoso que resulta este método para organizar las ideas. Y para los más atrevidos, el reto extra será escribir el código correspondiente.</w:t>
+      </w:r>
+    </w:p>
+    <w:p>
+      <w:pPr>
+        <w:jc w:val="both"/>
+        <w:rPr>
+          <w:lang w:val="es-ES"/>
+        </w:rPr>
+      </w:pPr>
     </w:p>
     <w:p>
       <w:pPr>
@@ -581,10 +843,6 @@
     </w:sectPr>
   </w:body>
 </w:document>
-</file>
-
-<file path=word/numbering.xml><?xml version="1.0" encoding="utf-8"?>
-<w:numbering xmlns:wpc="http://schemas.microsoft.com/office/word/2010/wordprocessingCanvas" xmlns:cx="http://schemas.microsoft.com/office/drawing/2014/chartex" xmlns:cx1="http://schemas.microsoft.com/office/drawing/2015/9/8/chartex" xmlns:cx2="http://schemas.microsoft.com/office/drawing/2015/10/21/chartex" xmlns:cx3="http://schemas.microsoft.com/office/drawing/2016/5/9/chartex" xmlns:cx4="http://schemas.microsoft.com/office/drawing/2016/5/10/chartex" xmlns:cx5="http://schemas.microsoft.com/office/drawing/2016/5/11/chartex" xmlns:cx6="http://schemas.microsoft.com/office/drawing/2016/5/12/chartex" xmlns:cx7="http://schemas.microsoft.com/office/drawing/2016/5/13/chartex" xmlns:cx8="http://schemas.microsoft.com/office/drawing/2016/5/14/chartex" xmlns:mc="http://schemas.openxmlformats.org/markup-compatibility/2006" xmlns:aink="http://schemas.microsoft.com/office/drawing/2016/ink" xmlns:am3d="http://schemas.microsoft.com/office/drawing/2017/model3d" xmlns:o="urn:schemas-microsoft-com:office:office" xmlns:oel="http://schemas.microsoft.com/office/2019/extlst" xmlns:r="http://schemas.openxmlformats.org/officeDocument/2006/relationships" xmlns:m="http://schemas.openxmlformats.org/officeDocument/2006/math" xmlns:v="urn:schemas-microsoft-com:vml" xmlns:wp14="http://schemas.microsoft.com/office/word/2010/wordprocessingDrawing" xmlns:wp="http://schemas.openxmlformats.org/drawingml/2006/wordprocessingDrawing" xmlns:w10="urn:schemas-microsoft-com:office:word" xmlns:w="http://schemas.openxmlformats.org/wordprocessingml/2006/main" xmlns:w14="http://schemas.microsoft.com/office/word/2010/wordml" xmlns:w15="http://schemas.microsoft.com/office/word/2012/wordml" xmlns:w16cex="http://schemas.microsoft.com/office/word/2018/wordml/cex" xmlns:w16cid="http://schemas.microsoft.com/office/word/2016/wordml/cid" xmlns:w16="http://schemas.microsoft.com/office/word/2018/wordml" xmlns:w16du="http://schemas.microsoft.com/office/word/2023/wordml/word16du" xmlns:w16sdtdh="http://schemas.microsoft.com/office/word/2020/wordml/sdtdatahash" xmlns:w16sdtfl="http://schemas.microsoft.com/office/word/2024/wordml/sdtformatlock" xmlns:w16se="http://schemas.microsoft.com/office/word/2015/wordml/symex" xmlns:wpg="http://schemas.microsoft.com/office/word/2010/wordprocessingGroup" xmlns:wpi="http://schemas.microsoft.com/office/word/2010/wordprocessingInk" xmlns:wne="http://schemas.microsoft.com/office/word/2006/wordml" xmlns:wps="http://schemas.microsoft.com/office/word/2010/wordprocessingShape" mc:Ignorable="w14 w15 w16se w16cid w16 w16cex w16sdtdh w16sdtfl w16du wp14"/>
 </file>
 
 <file path=word/styles.xml><?xml version="1.0" encoding="utf-8"?>
@@ -987,7 +1245,7 @@
   <w:style w:type="paragraph" w:default="1" w:styleId="Normal">
     <w:name w:val="Normal"/>
     <w:qFormat/>
-    <w:rsid w:val="0075144D"/>
+    <w:rsid w:val="00C501C5"/>
   </w:style>
   <w:style w:type="paragraph" w:styleId="Heading1">
     <w:name w:val="heading 1"/>
@@ -1189,6 +1447,7 @@
   <w:style w:type="character" w:default="1" w:styleId="DefaultParagraphFont">
     <w:name w:val="Default Paragraph Font"/>
     <w:uiPriority w:val="1"/>
+    <w:semiHidden/>
     <w:unhideWhenUsed/>
   </w:style>
   <w:style w:type="table" w:default="1" w:styleId="TableNormal">
@@ -1498,6 +1757,29 @@
       <w:smallCaps/>
       <w:color w:val="0F4761" w:themeColor="accent1" w:themeShade="BF"/>
       <w:spacing w:val="5"/>
+    </w:rPr>
+  </w:style>
+  <w:style w:type="character" w:styleId="Hyperlink">
+    <w:name w:val="Hyperlink"/>
+    <w:basedOn w:val="DefaultParagraphFont"/>
+    <w:uiPriority w:val="99"/>
+    <w:unhideWhenUsed/>
+    <w:rsid w:val="00756CC3"/>
+    <w:rPr>
+      <w:color w:val="467886" w:themeColor="hyperlink"/>
+      <w:u w:val="single"/>
+    </w:rPr>
+  </w:style>
+  <w:style w:type="character" w:styleId="UnresolvedMention">
+    <w:name w:val="Unresolved Mention"/>
+    <w:basedOn w:val="DefaultParagraphFont"/>
+    <w:uiPriority w:val="99"/>
+    <w:semiHidden/>
+    <w:unhideWhenUsed/>
+    <w:rsid w:val="00756CC3"/>
+    <w:rPr>
+      <w:color w:val="605E5C"/>
+      <w:shd w:val="clear" w:color="auto" w:fill="E1DFDD"/>
     </w:rPr>
   </w:style>
 </w:styles>

</xml_diff>